<commit_message>
not sure what chnaged
</commit_message>
<xml_diff>
--- a/Procedure.docx
+++ b/Procedure.docx
@@ -143,17 +143,22 @@
           <w:rFonts w:ascii="Times New Roman" w:hAnsi="Times New Roman" w:cs="Times New Roman"/>
           <w:lang w:val="en-CA"/>
         </w:rPr>
-        <w:t xml:space="preserve">Re order points and save them to </w:t>
-      </w:r>
-      <w:proofErr w:type="spellStart"/>
-      <w:r>
-        <w:rPr>
-          <w:rFonts w:ascii="Times New Roman" w:hAnsi="Times New Roman" w:cs="Times New Roman"/>
-          <w:lang w:val="en-CA"/>
-        </w:rPr>
-        <w:t>textfiles</w:t>
-      </w:r>
-      <w:proofErr w:type="spellEnd"/>
+        <w:t>Re order points and save them to text</w:t>
+      </w:r>
+      <w:r>
+        <w:rPr>
+          <w:rFonts w:ascii="Times New Roman" w:hAnsi="Times New Roman" w:cs="Times New Roman"/>
+          <w:lang w:val="en-CA"/>
+        </w:rPr>
+        <w:t xml:space="preserve"> </w:t>
+      </w:r>
+      <w:r>
+        <w:rPr>
+          <w:rFonts w:ascii="Times New Roman" w:hAnsi="Times New Roman" w:cs="Times New Roman"/>
+          <w:lang w:val="en-CA"/>
+        </w:rPr>
+        <w:t>files</w:t>
+      </w:r>
     </w:p>
     <w:p>
       <w:pPr>
@@ -180,23 +185,21 @@
           <w:rFonts w:ascii="Times New Roman" w:hAnsi="Times New Roman" w:cs="Times New Roman"/>
           <w:lang w:val="en-CA"/>
         </w:rPr>
-        <w:t xml:space="preserve">Open </w:t>
-      </w:r>
-      <w:proofErr w:type="spellStart"/>
-      <w:r>
-        <w:rPr>
-          <w:rFonts w:ascii="Times New Roman" w:hAnsi="Times New Roman" w:cs="Times New Roman"/>
-          <w:lang w:val="en-CA"/>
-        </w:rPr>
-        <w:t>textfile</w:t>
-      </w:r>
-      <w:proofErr w:type="spellEnd"/>
-      <w:r>
-        <w:rPr>
-          <w:rFonts w:ascii="Times New Roman" w:hAnsi="Times New Roman" w:cs="Times New Roman"/>
-          <w:lang w:val="en-CA"/>
-        </w:rPr>
-        <w:t>, proceed as usual</w:t>
+        <w:t>Open text</w:t>
+      </w:r>
+      <w:r>
+        <w:rPr>
+          <w:rFonts w:ascii="Times New Roman" w:hAnsi="Times New Roman" w:cs="Times New Roman"/>
+          <w:lang w:val="en-CA"/>
+        </w:rPr>
+        <w:t>-</w:t>
+      </w:r>
+      <w:r>
+        <w:rPr>
+          <w:rFonts w:ascii="Times New Roman" w:hAnsi="Times New Roman" w:cs="Times New Roman"/>
+          <w:lang w:val="en-CA"/>
+        </w:rPr>
+        <w:t>file, proceed as usual</w:t>
       </w:r>
       <w:bookmarkStart w:id="0" w:name="_GoBack"/>
       <w:bookmarkEnd w:id="0"/>

</xml_diff>